<commit_message>
Pipeline finished! Next:Create repository with directory structure and all files and data
</commit_message>
<xml_diff>
--- a/Pipeline.docx
+++ b/Pipeline.docx
@@ -669,8 +669,21 @@
       <w:r>
         <w:t>Run build.sh</w:t>
       </w:r>
+    </w:p>
+    <w:p>
+      <w:r>
+        <w:t>Directory structure set ahead of time in repository</w:t>
+      </w:r>
+    </w:p>
+    <w:p>
+      <w:r>
+        <w:t>Data/</w:t>
+      </w:r>
       <w:bookmarkStart w:id="0" w:name="_GoBack"/>
       <w:bookmarkEnd w:id="0"/>
+      <w:r>
+        <w:t>must contain tissue-system labels</w:t>
+      </w:r>
     </w:p>
     <w:sectPr>
       <w:pgSz w:w="12240" w:h="15840"/>
@@ -1134,6 +1147,7 @@
     <w:lsdException w:name="HTML Sample" w:semiHidden="1" w:unhideWhenUsed="1"/>
     <w:lsdException w:name="HTML Typewriter" w:semiHidden="1" w:unhideWhenUsed="1"/>
     <w:lsdException w:name="HTML Variable" w:semiHidden="1" w:unhideWhenUsed="1"/>
+    <w:lsdException w:name="Normal Table" w:semiHidden="1" w:unhideWhenUsed="1"/>
     <w:lsdException w:name="annotation subject" w:semiHidden="1" w:unhideWhenUsed="1"/>
     <w:lsdException w:name="No List" w:semiHidden="1" w:unhideWhenUsed="1"/>
     <w:lsdException w:name="Outline List 1" w:semiHidden="1" w:unhideWhenUsed="1"/>
@@ -1180,8 +1194,10 @@
     <w:lsdException w:name="Table Subtle 2" w:semiHidden="1" w:unhideWhenUsed="1"/>
     <w:lsdException w:name="Table Web 1" w:semiHidden="1" w:unhideWhenUsed="1"/>
     <w:lsdException w:name="Table Web 2" w:semiHidden="1" w:unhideWhenUsed="1"/>
+    <w:lsdException w:name="Table Web 3" w:semiHidden="1" w:unhideWhenUsed="1"/>
     <w:lsdException w:name="Balloon Text" w:semiHidden="1" w:unhideWhenUsed="1"/>
     <w:lsdException w:name="Table Grid" w:uiPriority="39"/>
+    <w:lsdException w:name="Table Theme" w:semiHidden="1" w:unhideWhenUsed="1"/>
     <w:lsdException w:name="Placeholder Text" w:semiHidden="1"/>
     <w:lsdException w:name="No Spacing" w:uiPriority="1" w:qFormat="1"/>
     <w:lsdException w:name="Light Shading" w:uiPriority="60"/>

</xml_diff>

<commit_message>
finished animal tissue-expression script
</commit_message>
<xml_diff>
--- a/Pipeline.docx
+++ b/Pipeline.docx
@@ -4,7 +4,23 @@
   <w:body>
     <w:p>
       <w:r>
-        <w:t>Make Datbase (BlastP)</w:t>
+        <w:t xml:space="preserve">Make </w:t>
+      </w:r>
+      <w:proofErr w:type="spellStart"/>
+      <w:r>
+        <w:t>Datbase</w:t>
+      </w:r>
+      <w:proofErr w:type="spellEnd"/>
+      <w:r>
+        <w:t xml:space="preserve"> (</w:t>
+      </w:r>
+      <w:proofErr w:type="spellStart"/>
+      <w:r>
+        <w:t>BlastP</w:t>
+      </w:r>
+      <w:proofErr w:type="spellEnd"/>
+      <w:r>
+        <w:t>)</w:t>
       </w:r>
     </w:p>
     <w:p>
@@ -49,14 +65,130 @@
           <w:sz w:val="20"/>
           <w:szCs w:val="20"/>
         </w:rPr>
-        <w:t>./makeblastdb -in NveProt.fas -dbtype 'prot' -out NveProt -name -NveProt</w:t>
-      </w:r>
+        <w:t>./</w:t>
+      </w:r>
+      <w:proofErr w:type="spellStart"/>
+      <w:r>
+        <w:rPr>
+          <w:rFonts w:ascii="Courier New" w:eastAsia="Times New Roman" w:hAnsi="Courier New" w:cs="Courier New"/>
+          <w:color w:val="000000"/>
+          <w:sz w:val="20"/>
+          <w:szCs w:val="20"/>
+        </w:rPr>
+        <w:t>makeblastdb</w:t>
+      </w:r>
+      <w:proofErr w:type="spellEnd"/>
+      <w:r>
+        <w:rPr>
+          <w:rFonts w:ascii="Courier New" w:eastAsia="Times New Roman" w:hAnsi="Courier New" w:cs="Courier New"/>
+          <w:color w:val="000000"/>
+          <w:sz w:val="20"/>
+          <w:szCs w:val="20"/>
+        </w:rPr>
+        <w:t xml:space="preserve"> -in </w:t>
+      </w:r>
+      <w:proofErr w:type="spellStart"/>
+      <w:r>
+        <w:rPr>
+          <w:rFonts w:ascii="Courier New" w:eastAsia="Times New Roman" w:hAnsi="Courier New" w:cs="Courier New"/>
+          <w:color w:val="000000"/>
+          <w:sz w:val="20"/>
+          <w:szCs w:val="20"/>
+        </w:rPr>
+        <w:t>NveProt.fas</w:t>
+      </w:r>
+      <w:proofErr w:type="spellEnd"/>
+      <w:r>
+        <w:rPr>
+          <w:rFonts w:ascii="Courier New" w:eastAsia="Times New Roman" w:hAnsi="Courier New" w:cs="Courier New"/>
+          <w:color w:val="000000"/>
+          <w:sz w:val="20"/>
+          <w:szCs w:val="20"/>
+        </w:rPr>
+        <w:t xml:space="preserve"> -</w:t>
+      </w:r>
+      <w:proofErr w:type="spellStart"/>
+      <w:r>
+        <w:rPr>
+          <w:rFonts w:ascii="Courier New" w:eastAsia="Times New Roman" w:hAnsi="Courier New" w:cs="Courier New"/>
+          <w:color w:val="000000"/>
+          <w:sz w:val="20"/>
+          <w:szCs w:val="20"/>
+        </w:rPr>
+        <w:t>dbtype</w:t>
+      </w:r>
+      <w:proofErr w:type="spellEnd"/>
+      <w:r>
+        <w:rPr>
+          <w:rFonts w:ascii="Courier New" w:eastAsia="Times New Roman" w:hAnsi="Courier New" w:cs="Courier New"/>
+          <w:color w:val="000000"/>
+          <w:sz w:val="20"/>
+          <w:szCs w:val="20"/>
+        </w:rPr>
+        <w:t xml:space="preserve"> '</w:t>
+      </w:r>
+      <w:proofErr w:type="spellStart"/>
+      <w:r>
+        <w:rPr>
+          <w:rFonts w:ascii="Courier New" w:eastAsia="Times New Roman" w:hAnsi="Courier New" w:cs="Courier New"/>
+          <w:color w:val="000000"/>
+          <w:sz w:val="20"/>
+          <w:szCs w:val="20"/>
+        </w:rPr>
+        <w:t>prot</w:t>
+      </w:r>
+      <w:proofErr w:type="spellEnd"/>
+      <w:r>
+        <w:rPr>
+          <w:rFonts w:ascii="Courier New" w:eastAsia="Times New Roman" w:hAnsi="Courier New" w:cs="Courier New"/>
+          <w:color w:val="000000"/>
+          <w:sz w:val="20"/>
+          <w:szCs w:val="20"/>
+        </w:rPr>
+        <w:t xml:space="preserve">' -out </w:t>
+      </w:r>
+      <w:proofErr w:type="spellStart"/>
+      <w:r>
+        <w:rPr>
+          <w:rFonts w:ascii="Courier New" w:eastAsia="Times New Roman" w:hAnsi="Courier New" w:cs="Courier New"/>
+          <w:color w:val="000000"/>
+          <w:sz w:val="20"/>
+          <w:szCs w:val="20"/>
+        </w:rPr>
+        <w:t>NveProt</w:t>
+      </w:r>
+      <w:proofErr w:type="spellEnd"/>
+      <w:r>
+        <w:rPr>
+          <w:rFonts w:ascii="Courier New" w:eastAsia="Times New Roman" w:hAnsi="Courier New" w:cs="Courier New"/>
+          <w:color w:val="000000"/>
+          <w:sz w:val="20"/>
+          <w:szCs w:val="20"/>
+        </w:rPr>
+        <w:t xml:space="preserve"> -name -</w:t>
+      </w:r>
+      <w:proofErr w:type="spellStart"/>
+      <w:r>
+        <w:rPr>
+          <w:rFonts w:ascii="Courier New" w:eastAsia="Times New Roman" w:hAnsi="Courier New" w:cs="Courier New"/>
+          <w:color w:val="000000"/>
+          <w:sz w:val="20"/>
+          <w:szCs w:val="20"/>
+        </w:rPr>
+        <w:t>NveProt</w:t>
+      </w:r>
+      <w:proofErr w:type="spellEnd"/>
     </w:p>
     <w:p/>
     <w:p/>
     <w:p>
-      <w:r>
-        <w:t xml:space="preserve">Iedb (Autoimmune Disease </w:t>
+      <w:proofErr w:type="spellStart"/>
+      <w:r>
+        <w:t>Iedb</w:t>
+      </w:r>
+      <w:proofErr w:type="spellEnd"/>
+      <w:r>
+        <w:t xml:space="preserve"> (Autoimmune Disease </w:t>
       </w:r>
       <w:r>
         <w:sym w:font="Wingdings" w:char="F0E0"/>
@@ -85,8 +217,13 @@
       </w:hyperlink>
     </w:p>
     <w:p>
-      <w:r>
-        <w:t>Ncbi-blast+ latest</w:t>
+      <w:proofErr w:type="spellStart"/>
+      <w:r>
+        <w:t>Ncbi</w:t>
+      </w:r>
+      <w:proofErr w:type="spellEnd"/>
+      <w:r>
+        <w:t>-blast+ latest</w:t>
       </w:r>
     </w:p>
     <w:p/>
@@ -134,35 +271,171 @@
         </w:rPr>
         <w:t xml:space="preserve">INFO: </w:t>
       </w:r>
-      <w:hyperlink r:id="rId7" w:history="1">
-        <w:r>
-          <w:rPr>
-            <w:rStyle w:val="Hyperlink"/>
-            <w:rFonts w:ascii="Helvetica" w:hAnsi="Helvetica" w:cs="Helvetica"/>
-            <w:sz w:val="23"/>
-            <w:szCs w:val="23"/>
-            <w:shd w:val="clear" w:color="auto" w:fill="FFFFFF"/>
-            <w:lang w:val="pt-PT"/>
-          </w:rPr>
-          <w:t>http://genetics.bwh.harvard.edu/msblast/iblast_databases.html</w:t>
-        </w:r>
-      </w:hyperlink>
-    </w:p>
-    <w:p>
-      <w:pPr>
-        <w:rPr>
-          <w:rFonts w:ascii="Lucida Console" w:hAnsi="Lucida Console" w:cs="Lucida Console"/>
-          <w:sz w:val="18"/>
-          <w:szCs w:val="18"/>
-        </w:rPr>
-      </w:pPr>
-      <w:r>
-        <w:rPr>
-          <w:rFonts w:ascii="Lucida Console" w:hAnsi="Lucida Console" w:cs="Lucida Console"/>
-          <w:sz w:val="18"/>
-          <w:szCs w:val="18"/>
-        </w:rPr>
-        <w:t>blastp -query ../test.faa -db swissprot -evalue 1e-03 -outfmt 1 -max_target_seqs 1 | grep 'Full=' | cut -d '=' -f 2</w:t>
+      <w:r>
+        <w:fldChar w:fldCharType="begin"/>
+      </w:r>
+      <w:r>
+        <w:instrText xml:space="preserve"> HYPERLINK "http://genetics.bwh.harvard.edu/msblast/iblast_databases.html" </w:instrText>
+      </w:r>
+      <w:r>
+        <w:fldChar w:fldCharType="separate"/>
+      </w:r>
+      <w:r>
+        <w:rPr>
+          <w:rStyle w:val="Hyperlink"/>
+          <w:rFonts w:ascii="Helvetica" w:hAnsi="Helvetica" w:cs="Helvetica"/>
+          <w:sz w:val="23"/>
+          <w:szCs w:val="23"/>
+          <w:shd w:val="clear" w:color="auto" w:fill="FFFFFF"/>
+          <w:lang w:val="pt-PT"/>
+        </w:rPr>
+        <w:t>http://genetics.bwh.harvard.edu/msblast/iblast_databases.html</w:t>
+      </w:r>
+      <w:r>
+        <w:rPr>
+          <w:rStyle w:val="Hyperlink"/>
+          <w:rFonts w:ascii="Helvetica" w:hAnsi="Helvetica" w:cs="Helvetica"/>
+          <w:sz w:val="23"/>
+          <w:szCs w:val="23"/>
+          <w:shd w:val="clear" w:color="auto" w:fill="FFFFFF"/>
+          <w:lang w:val="pt-PT"/>
+        </w:rPr>
+        <w:fldChar w:fldCharType="end"/>
+      </w:r>
+    </w:p>
+    <w:p>
+      <w:pPr>
+        <w:rPr>
+          <w:rFonts w:ascii="Lucida Console" w:hAnsi="Lucida Console" w:cs="Lucida Console"/>
+          <w:sz w:val="18"/>
+          <w:szCs w:val="18"/>
+        </w:rPr>
+      </w:pPr>
+      <w:proofErr w:type="spellStart"/>
+      <w:r>
+        <w:rPr>
+          <w:rFonts w:ascii="Lucida Console" w:hAnsi="Lucida Console" w:cs="Lucida Console"/>
+          <w:sz w:val="18"/>
+          <w:szCs w:val="18"/>
+        </w:rPr>
+        <w:t>blastp</w:t>
+      </w:r>
+      <w:proofErr w:type="spellEnd"/>
+      <w:r>
+        <w:rPr>
+          <w:rFonts w:ascii="Lucida Console" w:hAnsi="Lucida Console" w:cs="Lucida Console"/>
+          <w:sz w:val="18"/>
+          <w:szCs w:val="18"/>
+        </w:rPr>
+        <w:t xml:space="preserve"> -query ../</w:t>
+      </w:r>
+      <w:proofErr w:type="spellStart"/>
+      <w:r>
+        <w:rPr>
+          <w:rFonts w:ascii="Lucida Console" w:hAnsi="Lucida Console" w:cs="Lucida Console"/>
+          <w:sz w:val="18"/>
+          <w:szCs w:val="18"/>
+        </w:rPr>
+        <w:t>test.faa</w:t>
+      </w:r>
+      <w:proofErr w:type="spellEnd"/>
+      <w:r>
+        <w:rPr>
+          <w:rFonts w:ascii="Lucida Console" w:hAnsi="Lucida Console" w:cs="Lucida Console"/>
+          <w:sz w:val="18"/>
+          <w:szCs w:val="18"/>
+        </w:rPr>
+        <w:t xml:space="preserve"> -</w:t>
+      </w:r>
+      <w:proofErr w:type="spellStart"/>
+      <w:r>
+        <w:rPr>
+          <w:rFonts w:ascii="Lucida Console" w:hAnsi="Lucida Console" w:cs="Lucida Console"/>
+          <w:sz w:val="18"/>
+          <w:szCs w:val="18"/>
+        </w:rPr>
+        <w:t>db</w:t>
+      </w:r>
+      <w:proofErr w:type="spellEnd"/>
+      <w:r>
+        <w:rPr>
+          <w:rFonts w:ascii="Lucida Console" w:hAnsi="Lucida Console" w:cs="Lucida Console"/>
+          <w:sz w:val="18"/>
+          <w:szCs w:val="18"/>
+        </w:rPr>
+        <w:t xml:space="preserve"> </w:t>
+      </w:r>
+      <w:proofErr w:type="spellStart"/>
+      <w:r>
+        <w:rPr>
+          <w:rFonts w:ascii="Lucida Console" w:hAnsi="Lucida Console" w:cs="Lucida Console"/>
+          <w:sz w:val="18"/>
+          <w:szCs w:val="18"/>
+        </w:rPr>
+        <w:t>swissprot</w:t>
+      </w:r>
+      <w:proofErr w:type="spellEnd"/>
+      <w:r>
+        <w:rPr>
+          <w:rFonts w:ascii="Lucida Console" w:hAnsi="Lucida Console" w:cs="Lucida Console"/>
+          <w:sz w:val="18"/>
+          <w:szCs w:val="18"/>
+        </w:rPr>
+        <w:t xml:space="preserve"> -</w:t>
+      </w:r>
+      <w:proofErr w:type="spellStart"/>
+      <w:r>
+        <w:rPr>
+          <w:rFonts w:ascii="Lucida Console" w:hAnsi="Lucida Console" w:cs="Lucida Console"/>
+          <w:sz w:val="18"/>
+          <w:szCs w:val="18"/>
+        </w:rPr>
+        <w:t>evalue</w:t>
+      </w:r>
+      <w:proofErr w:type="spellEnd"/>
+      <w:r>
+        <w:rPr>
+          <w:rFonts w:ascii="Lucida Console" w:hAnsi="Lucida Console" w:cs="Lucida Console"/>
+          <w:sz w:val="18"/>
+          <w:szCs w:val="18"/>
+        </w:rPr>
+        <w:t xml:space="preserve"> 1e-03 -</w:t>
+      </w:r>
+      <w:proofErr w:type="spellStart"/>
+      <w:r>
+        <w:rPr>
+          <w:rFonts w:ascii="Lucida Console" w:hAnsi="Lucida Console" w:cs="Lucida Console"/>
+          <w:sz w:val="18"/>
+          <w:szCs w:val="18"/>
+        </w:rPr>
+        <w:t>outfmt</w:t>
+      </w:r>
+      <w:proofErr w:type="spellEnd"/>
+      <w:r>
+        <w:rPr>
+          <w:rFonts w:ascii="Lucida Console" w:hAnsi="Lucida Console" w:cs="Lucida Console"/>
+          <w:sz w:val="18"/>
+          <w:szCs w:val="18"/>
+        </w:rPr>
+        <w:t xml:space="preserve"> 1 -</w:t>
+      </w:r>
+      <w:proofErr w:type="spellStart"/>
+      <w:r>
+        <w:rPr>
+          <w:rFonts w:ascii="Lucida Console" w:hAnsi="Lucida Console" w:cs="Lucida Console"/>
+          <w:sz w:val="18"/>
+          <w:szCs w:val="18"/>
+        </w:rPr>
+        <w:t>max_target_seqs</w:t>
+      </w:r>
+      <w:proofErr w:type="spellEnd"/>
+      <w:r>
+        <w:rPr>
+          <w:rFonts w:ascii="Lucida Console" w:hAnsi="Lucida Console" w:cs="Lucida Console"/>
+          <w:sz w:val="18"/>
+          <w:szCs w:val="18"/>
+        </w:rPr>
+        <w:t xml:space="preserve"> 1 | grep 'Full=' | cut -d '=' -f 2</w:t>
       </w:r>
     </w:p>
     <w:p>
@@ -185,13 +458,167 @@
           <w:szCs w:val="18"/>
         </w:rPr>
       </w:pPr>
-      <w:r>
-        <w:rPr>
-          <w:rFonts w:ascii="Lucida Console" w:hAnsi="Lucida Console" w:cs="Lucida Console"/>
-          <w:sz w:val="18"/>
-          <w:szCs w:val="18"/>
-        </w:rPr>
-        <w:t>blastp -query ./temp_fasta.faa -db swissprot -outfmt 5 -max_target_seqs 50 | grep 'Full=' | awk -F 'Full=' '{ print $2 }' | awk -F '&lt;/Hit_def&gt;' '{ print $1 }' | cut -d ';' -f 1 | head -1</w:t>
+      <w:proofErr w:type="spellStart"/>
+      <w:r>
+        <w:rPr>
+          <w:rFonts w:ascii="Lucida Console" w:hAnsi="Lucida Console" w:cs="Lucida Console"/>
+          <w:sz w:val="18"/>
+          <w:szCs w:val="18"/>
+        </w:rPr>
+        <w:t>blastp</w:t>
+      </w:r>
+      <w:proofErr w:type="spellEnd"/>
+      <w:r>
+        <w:rPr>
+          <w:rFonts w:ascii="Lucida Console" w:hAnsi="Lucida Console" w:cs="Lucida Console"/>
+          <w:sz w:val="18"/>
+          <w:szCs w:val="18"/>
+        </w:rPr>
+        <w:t xml:space="preserve"> -query ./</w:t>
+      </w:r>
+      <w:proofErr w:type="spellStart"/>
+      <w:r>
+        <w:rPr>
+          <w:rFonts w:ascii="Lucida Console" w:hAnsi="Lucida Console" w:cs="Lucida Console"/>
+          <w:sz w:val="18"/>
+          <w:szCs w:val="18"/>
+        </w:rPr>
+        <w:t>temp_fasta.faa</w:t>
+      </w:r>
+      <w:proofErr w:type="spellEnd"/>
+      <w:r>
+        <w:rPr>
+          <w:rFonts w:ascii="Lucida Console" w:hAnsi="Lucida Console" w:cs="Lucida Console"/>
+          <w:sz w:val="18"/>
+          <w:szCs w:val="18"/>
+        </w:rPr>
+        <w:t xml:space="preserve"> -</w:t>
+      </w:r>
+      <w:proofErr w:type="spellStart"/>
+      <w:r>
+        <w:rPr>
+          <w:rFonts w:ascii="Lucida Console" w:hAnsi="Lucida Console" w:cs="Lucida Console"/>
+          <w:sz w:val="18"/>
+          <w:szCs w:val="18"/>
+        </w:rPr>
+        <w:t>db</w:t>
+      </w:r>
+      <w:proofErr w:type="spellEnd"/>
+      <w:r>
+        <w:rPr>
+          <w:rFonts w:ascii="Lucida Console" w:hAnsi="Lucida Console" w:cs="Lucida Console"/>
+          <w:sz w:val="18"/>
+          <w:szCs w:val="18"/>
+        </w:rPr>
+        <w:t xml:space="preserve"> </w:t>
+      </w:r>
+      <w:proofErr w:type="spellStart"/>
+      <w:r>
+        <w:rPr>
+          <w:rFonts w:ascii="Lucida Console" w:hAnsi="Lucida Console" w:cs="Lucida Console"/>
+          <w:sz w:val="18"/>
+          <w:szCs w:val="18"/>
+        </w:rPr>
+        <w:t>swissprot</w:t>
+      </w:r>
+      <w:proofErr w:type="spellEnd"/>
+      <w:r>
+        <w:rPr>
+          <w:rFonts w:ascii="Lucida Console" w:hAnsi="Lucida Console" w:cs="Lucida Console"/>
+          <w:sz w:val="18"/>
+          <w:szCs w:val="18"/>
+        </w:rPr>
+        <w:t xml:space="preserve"> -</w:t>
+      </w:r>
+      <w:proofErr w:type="spellStart"/>
+      <w:r>
+        <w:rPr>
+          <w:rFonts w:ascii="Lucida Console" w:hAnsi="Lucida Console" w:cs="Lucida Console"/>
+          <w:sz w:val="18"/>
+          <w:szCs w:val="18"/>
+        </w:rPr>
+        <w:t>outfmt</w:t>
+      </w:r>
+      <w:proofErr w:type="spellEnd"/>
+      <w:r>
+        <w:rPr>
+          <w:rFonts w:ascii="Lucida Console" w:hAnsi="Lucida Console" w:cs="Lucida Console"/>
+          <w:sz w:val="18"/>
+          <w:szCs w:val="18"/>
+        </w:rPr>
+        <w:t xml:space="preserve"> 5 -</w:t>
+      </w:r>
+      <w:proofErr w:type="spellStart"/>
+      <w:r>
+        <w:rPr>
+          <w:rFonts w:ascii="Lucida Console" w:hAnsi="Lucida Console" w:cs="Lucida Console"/>
+          <w:sz w:val="18"/>
+          <w:szCs w:val="18"/>
+        </w:rPr>
+        <w:t>max_target_seqs</w:t>
+      </w:r>
+      <w:proofErr w:type="spellEnd"/>
+      <w:r>
+        <w:rPr>
+          <w:rFonts w:ascii="Lucida Console" w:hAnsi="Lucida Console" w:cs="Lucida Console"/>
+          <w:sz w:val="18"/>
+          <w:szCs w:val="18"/>
+        </w:rPr>
+        <w:t xml:space="preserve"> 50 | grep 'Full=' | </w:t>
+      </w:r>
+      <w:proofErr w:type="spellStart"/>
+      <w:r>
+        <w:rPr>
+          <w:rFonts w:ascii="Lucida Console" w:hAnsi="Lucida Console" w:cs="Lucida Console"/>
+          <w:sz w:val="18"/>
+          <w:szCs w:val="18"/>
+        </w:rPr>
+        <w:t>awk</w:t>
+      </w:r>
+      <w:proofErr w:type="spellEnd"/>
+      <w:r>
+        <w:rPr>
+          <w:rFonts w:ascii="Lucida Console" w:hAnsi="Lucida Console" w:cs="Lucida Console"/>
+          <w:sz w:val="18"/>
+          <w:szCs w:val="18"/>
+        </w:rPr>
+        <w:t xml:space="preserve"> -F 'Full=' '{ print $2 }' | </w:t>
+      </w:r>
+      <w:proofErr w:type="spellStart"/>
+      <w:r>
+        <w:rPr>
+          <w:rFonts w:ascii="Lucida Console" w:hAnsi="Lucida Console" w:cs="Lucida Console"/>
+          <w:sz w:val="18"/>
+          <w:szCs w:val="18"/>
+        </w:rPr>
+        <w:t>awk</w:t>
+      </w:r>
+      <w:proofErr w:type="spellEnd"/>
+      <w:r>
+        <w:rPr>
+          <w:rFonts w:ascii="Lucida Console" w:hAnsi="Lucida Console" w:cs="Lucida Console"/>
+          <w:sz w:val="18"/>
+          <w:szCs w:val="18"/>
+        </w:rPr>
+        <w:t xml:space="preserve"> -F '&lt;/</w:t>
+      </w:r>
+      <w:proofErr w:type="spellStart"/>
+      <w:r>
+        <w:rPr>
+          <w:rFonts w:ascii="Lucida Console" w:hAnsi="Lucida Console" w:cs="Lucida Console"/>
+          <w:sz w:val="18"/>
+          <w:szCs w:val="18"/>
+        </w:rPr>
+        <w:t>Hit_def</w:t>
+      </w:r>
+      <w:proofErr w:type="spellEnd"/>
+      <w:r>
+        <w:rPr>
+          <w:rFonts w:ascii="Lucida Console" w:hAnsi="Lucida Console" w:cs="Lucida Console"/>
+          <w:sz w:val="18"/>
+          <w:szCs w:val="18"/>
+        </w:rPr>
+        <w:t>&gt;' '{ print $1 }' | cut -d ';' -f 1 | head -1</w:t>
       </w:r>
     </w:p>
     <w:p>
@@ -254,7 +681,25 @@
           <w:sz w:val="18"/>
           <w:szCs w:val="18"/>
         </w:rPr>
-        <w:t>-evalue because it was removing too many hits (still not catching all peptides)</w:t>
+        <w:t>-</w:t>
+      </w:r>
+      <w:proofErr w:type="spellStart"/>
+      <w:r>
+        <w:rPr>
+          <w:rFonts w:ascii="Lucida Console" w:hAnsi="Lucida Console" w:cs="Lucida Console"/>
+          <w:sz w:val="18"/>
+          <w:szCs w:val="18"/>
+        </w:rPr>
+        <w:t>evalue</w:t>
+      </w:r>
+      <w:proofErr w:type="spellEnd"/>
+      <w:r>
+        <w:rPr>
+          <w:rFonts w:ascii="Lucida Console" w:hAnsi="Lucida Console" w:cs="Lucida Console"/>
+          <w:sz w:val="18"/>
+          <w:szCs w:val="18"/>
+        </w:rPr>
+        <w:t xml:space="preserve"> because it was removing too many hits (still not catching all peptides)</w:t>
       </w:r>
     </w:p>
     <w:p>
@@ -282,21 +727,193 @@
           <w:szCs w:val="18"/>
         </w:rPr>
       </w:pPr>
-      <w:r>
-        <w:rPr>
-          <w:rFonts w:ascii="Lucida Console" w:hAnsi="Lucida Console" w:cs="Lucida Console"/>
-          <w:sz w:val="18"/>
-          <w:szCs w:val="18"/>
-        </w:rPr>
-        <w:t>blastp -query ./epitopes.faa -db swissprot -outfmt 5 -max_target_seqs 1 | grep 'Full=' | awk -F 'Full=' '{ print $2 }' | awk -F '&lt;/Hit_def&gt;' '{ print $1 }' | cut -d “;” -f1</w:t>
-      </w:r>
-      <w:r>
-        <w:rPr>
-          <w:rFonts w:ascii="Lucida Console" w:hAnsi="Lucida Console" w:cs="Lucida Console"/>
-          <w:sz w:val="18"/>
-          <w:szCs w:val="18"/>
-        </w:rPr>
-        <w:t xml:space="preserve"> | sort | uniq &gt;</w:t>
+      <w:proofErr w:type="spellStart"/>
+      <w:r>
+        <w:rPr>
+          <w:rFonts w:ascii="Lucida Console" w:hAnsi="Lucida Console" w:cs="Lucida Console"/>
+          <w:sz w:val="18"/>
+          <w:szCs w:val="18"/>
+        </w:rPr>
+        <w:t>blastp</w:t>
+      </w:r>
+      <w:proofErr w:type="spellEnd"/>
+      <w:r>
+        <w:rPr>
+          <w:rFonts w:ascii="Lucida Console" w:hAnsi="Lucida Console" w:cs="Lucida Console"/>
+          <w:sz w:val="18"/>
+          <w:szCs w:val="18"/>
+        </w:rPr>
+        <w:t xml:space="preserve"> -query ./</w:t>
+      </w:r>
+      <w:proofErr w:type="spellStart"/>
+      <w:r>
+        <w:rPr>
+          <w:rFonts w:ascii="Lucida Console" w:hAnsi="Lucida Console" w:cs="Lucida Console"/>
+          <w:sz w:val="18"/>
+          <w:szCs w:val="18"/>
+        </w:rPr>
+        <w:t>epitopes.faa</w:t>
+      </w:r>
+      <w:proofErr w:type="spellEnd"/>
+      <w:r>
+        <w:rPr>
+          <w:rFonts w:ascii="Lucida Console" w:hAnsi="Lucida Console" w:cs="Lucida Console"/>
+          <w:sz w:val="18"/>
+          <w:szCs w:val="18"/>
+        </w:rPr>
+        <w:t xml:space="preserve"> -</w:t>
+      </w:r>
+      <w:proofErr w:type="spellStart"/>
+      <w:r>
+        <w:rPr>
+          <w:rFonts w:ascii="Lucida Console" w:hAnsi="Lucida Console" w:cs="Lucida Console"/>
+          <w:sz w:val="18"/>
+          <w:szCs w:val="18"/>
+        </w:rPr>
+        <w:t>db</w:t>
+      </w:r>
+      <w:proofErr w:type="spellEnd"/>
+      <w:r>
+        <w:rPr>
+          <w:rFonts w:ascii="Lucida Console" w:hAnsi="Lucida Console" w:cs="Lucida Console"/>
+          <w:sz w:val="18"/>
+          <w:szCs w:val="18"/>
+        </w:rPr>
+        <w:t xml:space="preserve"> </w:t>
+      </w:r>
+      <w:proofErr w:type="spellStart"/>
+      <w:r>
+        <w:rPr>
+          <w:rFonts w:ascii="Lucida Console" w:hAnsi="Lucida Console" w:cs="Lucida Console"/>
+          <w:sz w:val="18"/>
+          <w:szCs w:val="18"/>
+        </w:rPr>
+        <w:t>swissprot</w:t>
+      </w:r>
+      <w:proofErr w:type="spellEnd"/>
+      <w:r>
+        <w:rPr>
+          <w:rFonts w:ascii="Lucida Console" w:hAnsi="Lucida Console" w:cs="Lucida Console"/>
+          <w:sz w:val="18"/>
+          <w:szCs w:val="18"/>
+        </w:rPr>
+        <w:t xml:space="preserve"> -</w:t>
+      </w:r>
+      <w:proofErr w:type="spellStart"/>
+      <w:r>
+        <w:rPr>
+          <w:rFonts w:ascii="Lucida Console" w:hAnsi="Lucida Console" w:cs="Lucida Console"/>
+          <w:sz w:val="18"/>
+          <w:szCs w:val="18"/>
+        </w:rPr>
+        <w:t>outfmt</w:t>
+      </w:r>
+      <w:proofErr w:type="spellEnd"/>
+      <w:r>
+        <w:rPr>
+          <w:rFonts w:ascii="Lucida Console" w:hAnsi="Lucida Console" w:cs="Lucida Console"/>
+          <w:sz w:val="18"/>
+          <w:szCs w:val="18"/>
+        </w:rPr>
+        <w:t xml:space="preserve"> 5 -</w:t>
+      </w:r>
+      <w:proofErr w:type="spellStart"/>
+      <w:r>
+        <w:rPr>
+          <w:rFonts w:ascii="Lucida Console" w:hAnsi="Lucida Console" w:cs="Lucida Console"/>
+          <w:sz w:val="18"/>
+          <w:szCs w:val="18"/>
+        </w:rPr>
+        <w:t>max_target_seqs</w:t>
+      </w:r>
+      <w:proofErr w:type="spellEnd"/>
+      <w:r>
+        <w:rPr>
+          <w:rFonts w:ascii="Lucida Console" w:hAnsi="Lucida Console" w:cs="Lucida Console"/>
+          <w:sz w:val="18"/>
+          <w:szCs w:val="18"/>
+        </w:rPr>
+        <w:t xml:space="preserve"> 1 | grep 'Full=' | </w:t>
+      </w:r>
+      <w:proofErr w:type="spellStart"/>
+      <w:r>
+        <w:rPr>
+          <w:rFonts w:ascii="Lucida Console" w:hAnsi="Lucida Console" w:cs="Lucida Console"/>
+          <w:sz w:val="18"/>
+          <w:szCs w:val="18"/>
+        </w:rPr>
+        <w:t>awk</w:t>
+      </w:r>
+      <w:proofErr w:type="spellEnd"/>
+      <w:r>
+        <w:rPr>
+          <w:rFonts w:ascii="Lucida Console" w:hAnsi="Lucida Console" w:cs="Lucida Console"/>
+          <w:sz w:val="18"/>
+          <w:szCs w:val="18"/>
+        </w:rPr>
+        <w:t xml:space="preserve"> -F 'Full=' '{ print $2 }' | </w:t>
+      </w:r>
+      <w:proofErr w:type="spellStart"/>
+      <w:r>
+        <w:rPr>
+          <w:rFonts w:ascii="Lucida Console" w:hAnsi="Lucida Console" w:cs="Lucida Console"/>
+          <w:sz w:val="18"/>
+          <w:szCs w:val="18"/>
+        </w:rPr>
+        <w:t>awk</w:t>
+      </w:r>
+      <w:proofErr w:type="spellEnd"/>
+      <w:r>
+        <w:rPr>
+          <w:rFonts w:ascii="Lucida Console" w:hAnsi="Lucida Console" w:cs="Lucida Console"/>
+          <w:sz w:val="18"/>
+          <w:szCs w:val="18"/>
+        </w:rPr>
+        <w:t xml:space="preserve"> -F '&lt;/</w:t>
+      </w:r>
+      <w:proofErr w:type="spellStart"/>
+      <w:r>
+        <w:rPr>
+          <w:rFonts w:ascii="Lucida Console" w:hAnsi="Lucida Console" w:cs="Lucida Console"/>
+          <w:sz w:val="18"/>
+          <w:szCs w:val="18"/>
+        </w:rPr>
+        <w:t>Hit_def</w:t>
+      </w:r>
+      <w:proofErr w:type="spellEnd"/>
+      <w:r>
+        <w:rPr>
+          <w:rFonts w:ascii="Lucida Console" w:hAnsi="Lucida Console" w:cs="Lucida Console"/>
+          <w:sz w:val="18"/>
+          <w:szCs w:val="18"/>
+        </w:rPr>
+        <w:t>&gt;' '{ print $1 }' | cut -d “;” -f1</w:t>
+      </w:r>
+      <w:r>
+        <w:rPr>
+          <w:rFonts w:ascii="Lucida Console" w:hAnsi="Lucida Console" w:cs="Lucida Console"/>
+          <w:sz w:val="18"/>
+          <w:szCs w:val="18"/>
+        </w:rPr>
+        <w:t xml:space="preserve"> | sort | </w:t>
+      </w:r>
+      <w:proofErr w:type="spellStart"/>
+      <w:r>
+        <w:rPr>
+          <w:rFonts w:ascii="Lucida Console" w:hAnsi="Lucida Console" w:cs="Lucida Console"/>
+          <w:sz w:val="18"/>
+          <w:szCs w:val="18"/>
+        </w:rPr>
+        <w:t>uniq</w:t>
+      </w:r>
+      <w:proofErr w:type="spellEnd"/>
+      <w:r>
+        <w:rPr>
+          <w:rFonts w:ascii="Lucida Console" w:hAnsi="Lucida Console" w:cs="Lucida Console"/>
+          <w:sz w:val="18"/>
+          <w:szCs w:val="18"/>
+        </w:rPr>
+        <w:t xml:space="preserve"> &gt;</w:t>
       </w:r>
       <w:r>
         <w:rPr>
@@ -359,7 +976,7 @@
       </w:r>
     </w:p>
     <w:p>
-      <w:hyperlink r:id="rId8" w:history="1">
+      <w:hyperlink r:id="rId7" w:history="1">
         <w:r>
           <w:rPr>
             <w:rStyle w:val="Hyperlink"/>
@@ -435,7 +1052,25 @@
           <w:sz w:val="18"/>
           <w:szCs w:val="18"/>
         </w:rPr>
-        <w:t>grep -m1 -B3 'LFALTLPIW' swissprot | grep '&gt;' | cut -d '=' -f 2 | cut -d ";" -f 1</w:t>
+        <w:t xml:space="preserve">grep -m1 -B3 'LFALTLPIW' </w:t>
+      </w:r>
+      <w:proofErr w:type="spellStart"/>
+      <w:r>
+        <w:rPr>
+          <w:rFonts w:ascii="Lucida Console" w:hAnsi="Lucida Console" w:cs="Lucida Console"/>
+          <w:sz w:val="18"/>
+          <w:szCs w:val="18"/>
+        </w:rPr>
+        <w:t>swissprot</w:t>
+      </w:r>
+      <w:proofErr w:type="spellEnd"/>
+      <w:r>
+        <w:rPr>
+          <w:rFonts w:ascii="Lucida Console" w:hAnsi="Lucida Console" w:cs="Lucida Console"/>
+          <w:sz w:val="18"/>
+          <w:szCs w:val="18"/>
+        </w:rPr>
+        <w:t xml:space="preserve"> | grep '&gt;' | cut -d '=' -f 2 | cut -d ";" -f 1</w:t>
       </w:r>
     </w:p>
     <w:p>
@@ -494,7 +1129,25 @@
           <w:sz w:val="18"/>
           <w:szCs w:val="18"/>
         </w:rPr>
-        <w:t xml:space="preserve">' swissprot | </w:t>
+        <w:t xml:space="preserve">' </w:t>
+      </w:r>
+      <w:proofErr w:type="spellStart"/>
+      <w:r>
+        <w:rPr>
+          <w:rFonts w:ascii="Lucida Console" w:hAnsi="Lucida Console" w:cs="Lucida Console"/>
+          <w:sz w:val="18"/>
+          <w:szCs w:val="18"/>
+        </w:rPr>
+        <w:t>swissprot</w:t>
+      </w:r>
+      <w:proofErr w:type="spellEnd"/>
+      <w:r>
+        <w:rPr>
+          <w:rFonts w:ascii="Lucida Console" w:hAnsi="Lucida Console" w:cs="Lucida Console"/>
+          <w:sz w:val="18"/>
+          <w:szCs w:val="18"/>
+        </w:rPr>
+        <w:t xml:space="preserve"> | </w:t>
       </w:r>
       <w:r>
         <w:rPr>
@@ -514,13 +1167,167 @@
       </w:r>
     </w:p>
     <w:p>
-      <w:r>
-        <w:rPr>
-          <w:rFonts w:ascii="Lucida Console" w:hAnsi="Lucida Console" w:cs="Lucida Console"/>
-          <w:sz w:val="18"/>
-          <w:szCs w:val="18"/>
-        </w:rPr>
-        <w:t>blastp -query ./test.fa -db swissprot -outfmt 5 -max_target_seqs 50 | grep 'Hit_def&gt;' | awk -F 'Hit_def&gt;' '{ print $2 }' | cut -d '.' -f 1 | head -1</w:t>
+      <w:proofErr w:type="spellStart"/>
+      <w:r>
+        <w:rPr>
+          <w:rFonts w:ascii="Lucida Console" w:hAnsi="Lucida Console" w:cs="Lucida Console"/>
+          <w:sz w:val="18"/>
+          <w:szCs w:val="18"/>
+        </w:rPr>
+        <w:t>blastp</w:t>
+      </w:r>
+      <w:proofErr w:type="spellEnd"/>
+      <w:r>
+        <w:rPr>
+          <w:rFonts w:ascii="Lucida Console" w:hAnsi="Lucida Console" w:cs="Lucida Console"/>
+          <w:sz w:val="18"/>
+          <w:szCs w:val="18"/>
+        </w:rPr>
+        <w:t xml:space="preserve"> -query ./</w:t>
+      </w:r>
+      <w:proofErr w:type="spellStart"/>
+      <w:r>
+        <w:rPr>
+          <w:rFonts w:ascii="Lucida Console" w:hAnsi="Lucida Console" w:cs="Lucida Console"/>
+          <w:sz w:val="18"/>
+          <w:szCs w:val="18"/>
+        </w:rPr>
+        <w:t>test.fa</w:t>
+      </w:r>
+      <w:proofErr w:type="spellEnd"/>
+      <w:r>
+        <w:rPr>
+          <w:rFonts w:ascii="Lucida Console" w:hAnsi="Lucida Console" w:cs="Lucida Console"/>
+          <w:sz w:val="18"/>
+          <w:szCs w:val="18"/>
+        </w:rPr>
+        <w:t xml:space="preserve"> -</w:t>
+      </w:r>
+      <w:proofErr w:type="spellStart"/>
+      <w:r>
+        <w:rPr>
+          <w:rFonts w:ascii="Lucida Console" w:hAnsi="Lucida Console" w:cs="Lucida Console"/>
+          <w:sz w:val="18"/>
+          <w:szCs w:val="18"/>
+        </w:rPr>
+        <w:t>db</w:t>
+      </w:r>
+      <w:proofErr w:type="spellEnd"/>
+      <w:r>
+        <w:rPr>
+          <w:rFonts w:ascii="Lucida Console" w:hAnsi="Lucida Console" w:cs="Lucida Console"/>
+          <w:sz w:val="18"/>
+          <w:szCs w:val="18"/>
+        </w:rPr>
+        <w:t xml:space="preserve"> </w:t>
+      </w:r>
+      <w:proofErr w:type="spellStart"/>
+      <w:r>
+        <w:rPr>
+          <w:rFonts w:ascii="Lucida Console" w:hAnsi="Lucida Console" w:cs="Lucida Console"/>
+          <w:sz w:val="18"/>
+          <w:szCs w:val="18"/>
+        </w:rPr>
+        <w:t>swissprot</w:t>
+      </w:r>
+      <w:proofErr w:type="spellEnd"/>
+      <w:r>
+        <w:rPr>
+          <w:rFonts w:ascii="Lucida Console" w:hAnsi="Lucida Console" w:cs="Lucida Console"/>
+          <w:sz w:val="18"/>
+          <w:szCs w:val="18"/>
+        </w:rPr>
+        <w:t xml:space="preserve"> -</w:t>
+      </w:r>
+      <w:proofErr w:type="spellStart"/>
+      <w:r>
+        <w:rPr>
+          <w:rFonts w:ascii="Lucida Console" w:hAnsi="Lucida Console" w:cs="Lucida Console"/>
+          <w:sz w:val="18"/>
+          <w:szCs w:val="18"/>
+        </w:rPr>
+        <w:t>outfmt</w:t>
+      </w:r>
+      <w:proofErr w:type="spellEnd"/>
+      <w:r>
+        <w:rPr>
+          <w:rFonts w:ascii="Lucida Console" w:hAnsi="Lucida Console" w:cs="Lucida Console"/>
+          <w:sz w:val="18"/>
+          <w:szCs w:val="18"/>
+        </w:rPr>
+        <w:t xml:space="preserve"> 5 -</w:t>
+      </w:r>
+      <w:proofErr w:type="spellStart"/>
+      <w:r>
+        <w:rPr>
+          <w:rFonts w:ascii="Lucida Console" w:hAnsi="Lucida Console" w:cs="Lucida Console"/>
+          <w:sz w:val="18"/>
+          <w:szCs w:val="18"/>
+        </w:rPr>
+        <w:t>max_target_seqs</w:t>
+      </w:r>
+      <w:proofErr w:type="spellEnd"/>
+      <w:r>
+        <w:rPr>
+          <w:rFonts w:ascii="Lucida Console" w:hAnsi="Lucida Console" w:cs="Lucida Console"/>
+          <w:sz w:val="18"/>
+          <w:szCs w:val="18"/>
+        </w:rPr>
+        <w:t xml:space="preserve"> 50 | grep '</w:t>
+      </w:r>
+      <w:proofErr w:type="spellStart"/>
+      <w:r>
+        <w:rPr>
+          <w:rFonts w:ascii="Lucida Console" w:hAnsi="Lucida Console" w:cs="Lucida Console"/>
+          <w:sz w:val="18"/>
+          <w:szCs w:val="18"/>
+        </w:rPr>
+        <w:t>Hit_def</w:t>
+      </w:r>
+      <w:proofErr w:type="spellEnd"/>
+      <w:r>
+        <w:rPr>
+          <w:rFonts w:ascii="Lucida Console" w:hAnsi="Lucida Console" w:cs="Lucida Console"/>
+          <w:sz w:val="18"/>
+          <w:szCs w:val="18"/>
+        </w:rPr>
+        <w:t xml:space="preserve">&gt;' | </w:t>
+      </w:r>
+      <w:proofErr w:type="spellStart"/>
+      <w:r>
+        <w:rPr>
+          <w:rFonts w:ascii="Lucida Console" w:hAnsi="Lucida Console" w:cs="Lucida Console"/>
+          <w:sz w:val="18"/>
+          <w:szCs w:val="18"/>
+        </w:rPr>
+        <w:t>awk</w:t>
+      </w:r>
+      <w:proofErr w:type="spellEnd"/>
+      <w:r>
+        <w:rPr>
+          <w:rFonts w:ascii="Lucida Console" w:hAnsi="Lucida Console" w:cs="Lucida Console"/>
+          <w:sz w:val="18"/>
+          <w:szCs w:val="18"/>
+        </w:rPr>
+        <w:t xml:space="preserve"> -F '</w:t>
+      </w:r>
+      <w:proofErr w:type="spellStart"/>
+      <w:r>
+        <w:rPr>
+          <w:rFonts w:ascii="Lucida Console" w:hAnsi="Lucida Console" w:cs="Lucida Console"/>
+          <w:sz w:val="18"/>
+          <w:szCs w:val="18"/>
+        </w:rPr>
+        <w:t>Hit_def</w:t>
+      </w:r>
+      <w:proofErr w:type="spellEnd"/>
+      <w:r>
+        <w:rPr>
+          <w:rFonts w:ascii="Lucida Console" w:hAnsi="Lucida Console" w:cs="Lucida Console"/>
+          <w:sz w:val="18"/>
+          <w:szCs w:val="18"/>
+        </w:rPr>
+        <w:t>&gt;' '{ print $2 }' | cut -d '.' -f 1 | head -1</w:t>
       </w:r>
       <w:r>
         <w:br w:type="page"/>
@@ -540,13 +1347,95 @@
           <w:szCs w:val="18"/>
         </w:rPr>
       </w:pPr>
-      <w:r>
-        <w:rPr>
-          <w:rFonts w:ascii="Lucida Console" w:hAnsi="Lucida Console" w:cs="Lucida Console"/>
-          <w:sz w:val="18"/>
-          <w:szCs w:val="18"/>
-        </w:rPr>
-        <w:t>blastp -query ./test2.faa -db swissprot -remote -entrez_query "Homo sapiens [Organism]" -outfmt 1</w:t>
+      <w:proofErr w:type="spellStart"/>
+      <w:r>
+        <w:rPr>
+          <w:rFonts w:ascii="Lucida Console" w:hAnsi="Lucida Console" w:cs="Lucida Console"/>
+          <w:sz w:val="18"/>
+          <w:szCs w:val="18"/>
+        </w:rPr>
+        <w:t>blastp</w:t>
+      </w:r>
+      <w:proofErr w:type="spellEnd"/>
+      <w:r>
+        <w:rPr>
+          <w:rFonts w:ascii="Lucida Console" w:hAnsi="Lucida Console" w:cs="Lucida Console"/>
+          <w:sz w:val="18"/>
+          <w:szCs w:val="18"/>
+        </w:rPr>
+        <w:t xml:space="preserve"> -query ./test2.faa -</w:t>
+      </w:r>
+      <w:proofErr w:type="spellStart"/>
+      <w:r>
+        <w:rPr>
+          <w:rFonts w:ascii="Lucida Console" w:hAnsi="Lucida Console" w:cs="Lucida Console"/>
+          <w:sz w:val="18"/>
+          <w:szCs w:val="18"/>
+        </w:rPr>
+        <w:t>db</w:t>
+      </w:r>
+      <w:proofErr w:type="spellEnd"/>
+      <w:r>
+        <w:rPr>
+          <w:rFonts w:ascii="Lucida Console" w:hAnsi="Lucida Console" w:cs="Lucida Console"/>
+          <w:sz w:val="18"/>
+          <w:szCs w:val="18"/>
+        </w:rPr>
+        <w:t xml:space="preserve"> </w:t>
+      </w:r>
+      <w:proofErr w:type="spellStart"/>
+      <w:r>
+        <w:rPr>
+          <w:rFonts w:ascii="Lucida Console" w:hAnsi="Lucida Console" w:cs="Lucida Console"/>
+          <w:sz w:val="18"/>
+          <w:szCs w:val="18"/>
+        </w:rPr>
+        <w:t>swissprot</w:t>
+      </w:r>
+      <w:proofErr w:type="spellEnd"/>
+      <w:r>
+        <w:rPr>
+          <w:rFonts w:ascii="Lucida Console" w:hAnsi="Lucida Console" w:cs="Lucida Console"/>
+          <w:sz w:val="18"/>
+          <w:szCs w:val="18"/>
+        </w:rPr>
+        <w:t xml:space="preserve"> -remote -</w:t>
+      </w:r>
+      <w:proofErr w:type="spellStart"/>
+      <w:r>
+        <w:rPr>
+          <w:rFonts w:ascii="Lucida Console" w:hAnsi="Lucida Console" w:cs="Lucida Console"/>
+          <w:sz w:val="18"/>
+          <w:szCs w:val="18"/>
+        </w:rPr>
+        <w:t>entrez_query</w:t>
+      </w:r>
+      <w:proofErr w:type="spellEnd"/>
+      <w:r>
+        <w:rPr>
+          <w:rFonts w:ascii="Lucida Console" w:hAnsi="Lucida Console" w:cs="Lucida Console"/>
+          <w:sz w:val="18"/>
+          <w:szCs w:val="18"/>
+        </w:rPr>
+        <w:t xml:space="preserve"> "Homo sapiens [Organism]" -</w:t>
+      </w:r>
+      <w:proofErr w:type="spellStart"/>
+      <w:r>
+        <w:rPr>
+          <w:rFonts w:ascii="Lucida Console" w:hAnsi="Lucida Console" w:cs="Lucida Console"/>
+          <w:sz w:val="18"/>
+          <w:szCs w:val="18"/>
+        </w:rPr>
+        <w:t>outfmt</w:t>
+      </w:r>
+      <w:proofErr w:type="spellEnd"/>
+      <w:r>
+        <w:rPr>
+          <w:rFonts w:ascii="Lucida Console" w:hAnsi="Lucida Console" w:cs="Lucida Console"/>
+          <w:sz w:val="18"/>
+          <w:szCs w:val="18"/>
+        </w:rPr>
+        <w:t xml:space="preserve"> 1</w:t>
       </w:r>
     </w:p>
     <w:p>
@@ -598,7 +1487,7 @@
           <w:rStyle w:val="Hyperlink"/>
         </w:rPr>
       </w:pPr>
-      <w:hyperlink r:id="rId9" w:history="1">
+      <w:hyperlink r:id="rId8" w:history="1">
         <w:r>
           <w:rPr>
             <w:rStyle w:val="Hyperlink"/>
@@ -643,7 +1532,15 @@
         </w:numPr>
       </w:pPr>
       <w:r>
-        <w:t>Download ncbi-blast+ latest version</w:t>
+        <w:t xml:space="preserve">Download </w:t>
+      </w:r>
+      <w:proofErr w:type="spellStart"/>
+      <w:r>
+        <w:t>ncbi</w:t>
+      </w:r>
+      <w:proofErr w:type="spellEnd"/>
+      <w:r>
+        <w:t>-blast+ latest version</w:t>
       </w:r>
     </w:p>
     <w:p>
@@ -667,22 +1564,69 @@
         </w:numPr>
       </w:pPr>
       <w:r>
-        <w:t>Run build.sh</w:t>
-      </w:r>
-    </w:p>
-    <w:p>
-      <w:r>
-        <w:t>Directory structure set ahead of time in repository</w:t>
-      </w:r>
-    </w:p>
-    <w:p>
-      <w:r>
-        <w:t>Data/</w:t>
+        <w:t>Git clone repository</w:t>
+      </w:r>
+    </w:p>
+    <w:p>
+      <w:pPr>
+        <w:pStyle w:val="ListParagraph"/>
+        <w:numPr>
+          <w:ilvl w:val="0"/>
+          <w:numId w:val="3"/>
+        </w:numPr>
+      </w:pPr>
+      <w:r>
+        <w:t>Cd ‘’/path/to/repository</w:t>
+      </w:r>
+      <w:r>
+        <w:t>”</w:t>
+      </w:r>
+    </w:p>
+    <w:p>
+      <w:pPr>
+        <w:pStyle w:val="ListParagraph"/>
+        <w:numPr>
+          <w:ilvl w:val="0"/>
+          <w:numId w:val="3"/>
+        </w:numPr>
+      </w:pPr>
+      <w:proofErr w:type="spellStart"/>
+      <w:r>
+        <w:t>chmod</w:t>
       </w:r>
       <w:bookmarkStart w:id="0" w:name="_GoBack"/>
       <w:bookmarkEnd w:id="0"/>
-      <w:r>
-        <w:t>must contain tissue-system labels</w:t>
+      <w:proofErr w:type="spellEnd"/>
+      <w:r>
+        <w:t xml:space="preserve"> </w:t>
+      </w:r>
+      <w:r>
+        <w:t xml:space="preserve">-R </w:t>
+      </w:r>
+      <w:r>
+        <w:t>775 *</w:t>
+      </w:r>
+    </w:p>
+    <w:p>
+      <w:pPr>
+        <w:pStyle w:val="ListParagraph"/>
+        <w:numPr>
+          <w:ilvl w:val="0"/>
+          <w:numId w:val="3"/>
+        </w:numPr>
+      </w:pPr>
+      <w:r>
+        <w:t>Run build.sh</w:t>
+      </w:r>
+    </w:p>
+    <w:p>
+      <w:r>
+        <w:t>Directory structure set ahead of time in repository</w:t>
+      </w:r>
+    </w:p>
+    <w:p>
+      <w:r>
+        <w:t>Data/must contain tissue-system labels</w:t>
       </w:r>
     </w:p>
     <w:sectPr>

</xml_diff>